<commit_message>
Auto updated by Bill.T.Stark's Programm 2.0
</commit_message>
<xml_diff>
--- a/Documents/application.docx
+++ b/Documents/application.docx
@@ -453,381 +453,438 @@
       <w:pPr>
         <w:pStyle w:val="Normal"/>
         <w:jc w:val="left"/>
-        <w:rPr>
-          <w:rFonts w:ascii="Droid Sans Fallback" w:hAnsi="Droid Sans Fallback"/>
-          <w:b/>
-          <w:b/>
-          <w:bCs/>
-          <w:color w:val="000000"/>
-          <w:sz w:val="28"/>
-          <w:szCs w:val="28"/>
-          <w:u w:val="none"/>
-        </w:rPr>
-      </w:pPr>
-      <w:r>
-        <w:rPr>
-          <w:rFonts w:ascii="Droid Sans Fallback" w:hAnsi="Droid Sans Fallback"/>
-          <w:b/>
-          <w:bCs/>
-          <w:color w:val="000000"/>
-          <w:sz w:val="28"/>
-          <w:szCs w:val="28"/>
-          <w:u w:val="none"/>
-        </w:rPr>
-        <w:t>How did you know us?</w:t>
-      </w:r>
-    </w:p>
-    <w:p>
-      <w:pPr>
-        <w:pStyle w:val="Normal"/>
-        <w:jc w:val="left"/>
-        <w:rPr>
-          <w:rFonts w:ascii="Droid Sans Fallback" w:hAnsi="Droid Sans Fallback"/>
-          <w:b/>
-          <w:b/>
-          <w:bCs/>
-          <w:color w:val="000000"/>
-          <w:sz w:val="28"/>
-          <w:szCs w:val="28"/>
-          <w:u w:val="none"/>
-        </w:rPr>
-      </w:pPr>
-      <w:r>
-        <w:rPr>
-          <w:rFonts w:ascii="Droid Sans Fallback" w:hAnsi="Droid Sans Fallback"/>
-          <w:b/>
-          <w:bCs/>
-          <w:color w:val="000000"/>
-          <w:sz w:val="28"/>
-          <w:szCs w:val="28"/>
-          <w:u w:val="none"/>
-        </w:rPr>
-      </w:r>
-    </w:p>
-    <w:p>
-      <w:pPr>
-        <w:pStyle w:val="Normal"/>
-        <w:jc w:val="left"/>
-        <w:rPr>
-          <w:rFonts w:ascii="Droid Sans Fallback" w:hAnsi="Droid Sans Fallback"/>
-          <w:b/>
-          <w:b/>
-          <w:bCs/>
-          <w:color w:val="000000"/>
-          <w:sz w:val="28"/>
-          <w:szCs w:val="28"/>
-          <w:u w:val="none"/>
-        </w:rPr>
-      </w:pPr>
-      <w:r>
-        <w:rPr>
-          <w:rFonts w:ascii="Droid Sans Fallback" w:hAnsi="Droid Sans Fallback"/>
-          <w:b/>
-          <w:bCs/>
-          <w:color w:val="000000"/>
-          <w:sz w:val="28"/>
-          <w:szCs w:val="28"/>
-          <w:u w:val="none"/>
-        </w:rPr>
-      </w:r>
-    </w:p>
-    <w:p>
-      <w:pPr>
-        <w:pStyle w:val="Normal"/>
-        <w:jc w:val="left"/>
-        <w:rPr>
-          <w:rFonts w:ascii="Droid Sans Fallback" w:hAnsi="Droid Sans Fallback"/>
-          <w:b/>
-          <w:b/>
-          <w:bCs/>
-          <w:color w:val="000000"/>
-          <w:sz w:val="28"/>
-          <w:szCs w:val="28"/>
-          <w:u w:val="none"/>
-        </w:rPr>
-      </w:pPr>
-      <w:r>
-        <w:rPr>
-          <w:rFonts w:ascii="Droid Sans Fallback" w:hAnsi="Droid Sans Fallback"/>
-          <w:b/>
-          <w:bCs/>
-          <w:color w:val="000000"/>
-          <w:sz w:val="28"/>
-          <w:szCs w:val="28"/>
-          <w:u w:val="none"/>
-        </w:rPr>
-      </w:r>
-    </w:p>
-    <w:p>
-      <w:pPr>
-        <w:pStyle w:val="Normal"/>
-        <w:jc w:val="left"/>
-        <w:rPr>
-          <w:rFonts w:ascii="Droid Sans Fallback" w:hAnsi="Droid Sans Fallback"/>
-          <w:b/>
-          <w:b/>
-          <w:bCs/>
-          <w:color w:val="000000"/>
-          <w:sz w:val="28"/>
-          <w:szCs w:val="28"/>
-          <w:u w:val="none"/>
-        </w:rPr>
-      </w:pPr>
-      <w:r>
-        <w:rPr>
-          <w:rFonts w:ascii="Droid Sans Fallback" w:hAnsi="Droid Sans Fallback"/>
-          <w:b/>
-          <w:bCs/>
-          <w:color w:val="000000"/>
-          <w:sz w:val="28"/>
-          <w:szCs w:val="28"/>
-          <w:u w:val="none"/>
-        </w:rPr>
-      </w:r>
-    </w:p>
-    <w:p>
-      <w:pPr>
-        <w:pStyle w:val="Normal"/>
-        <w:jc w:val="left"/>
-        <w:rPr>
-          <w:rFonts w:ascii="Droid Sans Fallback" w:hAnsi="Droid Sans Fallback"/>
-          <w:b/>
-          <w:b/>
-          <w:bCs/>
-          <w:color w:val="000000"/>
-          <w:sz w:val="28"/>
-          <w:szCs w:val="28"/>
-          <w:u w:val="none"/>
-        </w:rPr>
-      </w:pPr>
-      <w:r>
-        <w:rPr>
-          <w:rFonts w:ascii="Droid Sans Fallback" w:hAnsi="Droid Sans Fallback"/>
-          <w:b/>
-          <w:bCs/>
-          <w:color w:val="000000"/>
-          <w:sz w:val="28"/>
-          <w:szCs w:val="28"/>
-          <w:u w:val="none"/>
-        </w:rPr>
-      </w:r>
-    </w:p>
-    <w:p>
-      <w:pPr>
-        <w:pStyle w:val="Normal"/>
-        <w:jc w:val="left"/>
-        <w:rPr>
-          <w:rFonts w:ascii="Droid Sans Fallback" w:hAnsi="Droid Sans Fallback"/>
-          <w:b/>
-          <w:b/>
-          <w:bCs/>
-          <w:color w:val="000000"/>
-          <w:sz w:val="28"/>
-          <w:szCs w:val="28"/>
-          <w:u w:val="none"/>
-        </w:rPr>
-      </w:pPr>
-      <w:r>
-        <w:rPr>
-          <w:rFonts w:ascii="Droid Sans Fallback" w:hAnsi="Droid Sans Fallback"/>
-          <w:b/>
-          <w:bCs/>
-          <w:color w:val="000000"/>
-          <w:sz w:val="28"/>
-          <w:szCs w:val="28"/>
-          <w:u w:val="none"/>
-        </w:rPr>
-        <w:t>Do you have enough free time for offline meetup?</w:t>
-      </w:r>
-    </w:p>
-    <w:p>
-      <w:pPr>
-        <w:pStyle w:val="Normal"/>
-        <w:jc w:val="left"/>
-        <w:rPr>
-          <w:rFonts w:ascii="Droid Sans Fallback" w:hAnsi="Droid Sans Fallback"/>
-          <w:b/>
-          <w:b/>
-          <w:bCs/>
-          <w:color w:val="000000"/>
-          <w:sz w:val="28"/>
-          <w:szCs w:val="28"/>
-          <w:u w:val="none"/>
-        </w:rPr>
-      </w:pPr>
-      <w:r>
-        <w:rPr>
-          <w:rFonts w:ascii="Droid Sans Fallback" w:hAnsi="Droid Sans Fallback"/>
-          <w:b/>
-          <w:bCs/>
-          <w:color w:val="000000"/>
-          <w:sz w:val="28"/>
-          <w:szCs w:val="28"/>
-          <w:u w:val="none"/>
-        </w:rPr>
-      </w:r>
-    </w:p>
-    <w:p>
-      <w:pPr>
-        <w:pStyle w:val="Normal"/>
-        <w:jc w:val="left"/>
-        <w:rPr>
-          <w:rFonts w:ascii="Droid Sans Fallback" w:hAnsi="Droid Sans Fallback"/>
-          <w:b/>
-          <w:b/>
-          <w:bCs/>
-          <w:color w:val="000000"/>
-          <w:sz w:val="28"/>
-          <w:szCs w:val="28"/>
-          <w:u w:val="none"/>
-        </w:rPr>
-      </w:pPr>
-      <w:r>
-        <w:rPr>
-          <w:rFonts w:ascii="Droid Sans Fallback" w:hAnsi="Droid Sans Fallback"/>
-          <w:b/>
-          <w:bCs/>
-          <w:color w:val="000000"/>
-          <w:sz w:val="28"/>
-          <w:szCs w:val="28"/>
-          <w:u w:val="none"/>
-        </w:rPr>
-      </w:r>
-    </w:p>
-    <w:p>
-      <w:pPr>
-        <w:pStyle w:val="Normal"/>
-        <w:jc w:val="left"/>
-        <w:rPr>
-          <w:rFonts w:ascii="Droid Sans Fallback" w:hAnsi="Droid Sans Fallback"/>
-          <w:b/>
-          <w:b/>
-          <w:bCs/>
-          <w:color w:val="000000"/>
-          <w:sz w:val="28"/>
-          <w:szCs w:val="28"/>
-          <w:u w:val="none"/>
-        </w:rPr>
-      </w:pPr>
-      <w:r>
-        <w:rPr>
-          <w:rFonts w:ascii="Droid Sans Fallback" w:hAnsi="Droid Sans Fallback"/>
-          <w:b/>
-          <w:bCs/>
-          <w:color w:val="000000"/>
-          <w:sz w:val="28"/>
-          <w:szCs w:val="28"/>
-          <w:u w:val="none"/>
-        </w:rPr>
-      </w:r>
-    </w:p>
-    <w:p>
-      <w:pPr>
-        <w:pStyle w:val="Normal"/>
-        <w:jc w:val="left"/>
-        <w:rPr>
-          <w:rFonts w:ascii="Droid Sans Fallback" w:hAnsi="Droid Sans Fallback"/>
-          <w:b/>
-          <w:b/>
-          <w:bCs/>
-          <w:color w:val="000000"/>
-          <w:sz w:val="28"/>
-          <w:szCs w:val="28"/>
-          <w:u w:val="none"/>
-        </w:rPr>
-      </w:pPr>
-      <w:r>
-        <w:rPr>
-          <w:rFonts w:ascii="Droid Sans Fallback" w:hAnsi="Droid Sans Fallback"/>
-          <w:b/>
-          <w:bCs/>
-          <w:color w:val="000000"/>
-          <w:sz w:val="28"/>
-          <w:szCs w:val="28"/>
-          <w:u w:val="none"/>
-        </w:rPr>
-      </w:r>
-    </w:p>
-    <w:p>
-      <w:pPr>
-        <w:pStyle w:val="Normal"/>
-        <w:jc w:val="left"/>
-        <w:rPr>
-          <w:rFonts w:ascii="Droid Sans Fallback" w:hAnsi="Droid Sans Fallback"/>
-          <w:b/>
-          <w:b/>
-          <w:bCs/>
-          <w:color w:val="000000"/>
-          <w:sz w:val="28"/>
-          <w:szCs w:val="28"/>
-          <w:u w:val="none"/>
-        </w:rPr>
-      </w:pPr>
-      <w:r>
-        <w:rPr>
-          <w:rFonts w:ascii="Droid Sans Fallback" w:hAnsi="Droid Sans Fallback"/>
-          <w:b/>
-          <w:bCs/>
-          <w:color w:val="000000"/>
-          <w:sz w:val="28"/>
-          <w:szCs w:val="28"/>
-          <w:u w:val="none"/>
-        </w:rPr>
-      </w:r>
-    </w:p>
-    <w:p>
-      <w:pPr>
-        <w:pStyle w:val="Normal"/>
-        <w:jc w:val="left"/>
-        <w:rPr>
-          <w:rFonts w:ascii="Droid Sans Fallback" w:hAnsi="Droid Sans Fallback"/>
-          <w:b/>
-          <w:b/>
-          <w:bCs/>
-          <w:color w:val="000000"/>
-          <w:sz w:val="28"/>
-          <w:szCs w:val="28"/>
-          <w:u w:val="none"/>
-        </w:rPr>
-      </w:pPr>
-      <w:r>
-        <w:rPr>
-          <w:rFonts w:ascii="Droid Sans Fallback" w:hAnsi="Droid Sans Fallback"/>
-          <w:b/>
-          <w:bCs/>
-          <w:color w:val="000000"/>
-          <w:sz w:val="28"/>
-          <w:szCs w:val="28"/>
-          <w:u w:val="none"/>
-        </w:rPr>
-      </w:r>
-    </w:p>
-    <w:p>
-      <w:pPr>
-        <w:pStyle w:val="Normal"/>
-        <w:jc w:val="left"/>
-        <w:rPr>
-          <w:rFonts w:ascii="Droid Sans Fallback" w:hAnsi="Droid Sans Fallback"/>
-          <w:b/>
-          <w:b/>
-          <w:bCs/>
-          <w:color w:val="000000"/>
-          <w:sz w:val="28"/>
-          <w:szCs w:val="28"/>
-          <w:u w:val="none"/>
-        </w:rPr>
-      </w:pPr>
-      <w:r>
-        <w:rPr>
-          <w:rFonts w:ascii="Droid Sans Fallback" w:hAnsi="Droid Sans Fallback"/>
-          <w:b/>
-          <w:bCs/>
-          <w:color w:val="000000"/>
-          <w:sz w:val="28"/>
-          <w:szCs w:val="28"/>
-          <w:u w:val="none"/>
-        </w:rPr>
-        <w:t>What makes you interested in computer science/programming?</w:t>
+        <w:rPr/>
+      </w:pPr>
+      <w:r>
+        <w:rPr>
+          <w:rFonts w:ascii="Droid Sans Fallback" w:hAnsi="Droid Sans Fallback"/>
+          <w:b/>
+          <w:bCs/>
+          <w:color w:val="000000"/>
+          <w:sz w:val="28"/>
+          <w:szCs w:val="28"/>
+          <w:u w:val="none"/>
+        </w:rPr>
+        <w:t xml:space="preserve">How did you </w:t>
+      </w:r>
+      <w:r>
+        <w:rPr>
+          <w:rFonts w:ascii="Droid Sans Fallback" w:hAnsi="Droid Sans Fallback"/>
+          <w:b/>
+          <w:bCs/>
+          <w:color w:val="000000"/>
+          <w:sz w:val="28"/>
+          <w:szCs w:val="28"/>
+          <w:u w:val="none"/>
+        </w:rPr>
+        <w:t>find out about</w:t>
+      </w:r>
+      <w:r>
+        <w:rPr>
+          <w:rFonts w:ascii="Droid Sans Fallback" w:hAnsi="Droid Sans Fallback"/>
+          <w:b/>
+          <w:bCs/>
+          <w:color w:val="000000"/>
+          <w:sz w:val="28"/>
+          <w:szCs w:val="28"/>
+          <w:u w:val="none"/>
+        </w:rPr>
+        <w:t xml:space="preserve"> us?</w:t>
+      </w:r>
+    </w:p>
+    <w:p>
+      <w:pPr>
+        <w:pStyle w:val="Normal"/>
+        <w:jc w:val="left"/>
+        <w:rPr>
+          <w:rFonts w:ascii="Droid Sans Fallback" w:hAnsi="Droid Sans Fallback"/>
+          <w:b/>
+          <w:b/>
+          <w:bCs/>
+          <w:color w:val="000000"/>
+          <w:sz w:val="28"/>
+          <w:szCs w:val="28"/>
+          <w:u w:val="none"/>
+        </w:rPr>
+      </w:pPr>
+      <w:r>
+        <w:rPr>
+          <w:rFonts w:ascii="Droid Sans Fallback" w:hAnsi="Droid Sans Fallback"/>
+          <w:b/>
+          <w:bCs/>
+          <w:color w:val="000000"/>
+          <w:sz w:val="28"/>
+          <w:szCs w:val="28"/>
+          <w:u w:val="none"/>
+        </w:rPr>
+      </w:r>
+    </w:p>
+    <w:p>
+      <w:pPr>
+        <w:pStyle w:val="Normal"/>
+        <w:jc w:val="left"/>
+        <w:rPr>
+          <w:rFonts w:ascii="Droid Sans Fallback" w:hAnsi="Droid Sans Fallback"/>
+          <w:b/>
+          <w:b/>
+          <w:bCs/>
+          <w:color w:val="000000"/>
+          <w:sz w:val="28"/>
+          <w:szCs w:val="28"/>
+          <w:u w:val="none"/>
+        </w:rPr>
+      </w:pPr>
+      <w:r>
+        <w:rPr>
+          <w:rFonts w:ascii="Droid Sans Fallback" w:hAnsi="Droid Sans Fallback"/>
+          <w:b/>
+          <w:bCs/>
+          <w:color w:val="000000"/>
+          <w:sz w:val="28"/>
+          <w:szCs w:val="28"/>
+          <w:u w:val="none"/>
+        </w:rPr>
+      </w:r>
+    </w:p>
+    <w:p>
+      <w:pPr>
+        <w:pStyle w:val="Normal"/>
+        <w:jc w:val="left"/>
+        <w:rPr>
+          <w:rFonts w:ascii="Droid Sans Fallback" w:hAnsi="Droid Sans Fallback"/>
+          <w:b/>
+          <w:b/>
+          <w:bCs/>
+          <w:color w:val="000000"/>
+          <w:sz w:val="28"/>
+          <w:szCs w:val="28"/>
+          <w:u w:val="none"/>
+        </w:rPr>
+      </w:pPr>
+      <w:r>
+        <w:rPr>
+          <w:rFonts w:ascii="Droid Sans Fallback" w:hAnsi="Droid Sans Fallback"/>
+          <w:b/>
+          <w:bCs/>
+          <w:color w:val="000000"/>
+          <w:sz w:val="28"/>
+          <w:szCs w:val="28"/>
+          <w:u w:val="none"/>
+        </w:rPr>
+      </w:r>
+    </w:p>
+    <w:p>
+      <w:pPr>
+        <w:pStyle w:val="Normal"/>
+        <w:jc w:val="left"/>
+        <w:rPr>
+          <w:rFonts w:ascii="Droid Sans Fallback" w:hAnsi="Droid Sans Fallback"/>
+          <w:b/>
+          <w:b/>
+          <w:bCs/>
+          <w:color w:val="000000"/>
+          <w:sz w:val="28"/>
+          <w:szCs w:val="28"/>
+          <w:u w:val="none"/>
+        </w:rPr>
+      </w:pPr>
+      <w:r>
+        <w:rPr>
+          <w:rFonts w:ascii="Droid Sans Fallback" w:hAnsi="Droid Sans Fallback"/>
+          <w:b/>
+          <w:bCs/>
+          <w:color w:val="000000"/>
+          <w:sz w:val="28"/>
+          <w:szCs w:val="28"/>
+          <w:u w:val="none"/>
+        </w:rPr>
+      </w:r>
+    </w:p>
+    <w:p>
+      <w:pPr>
+        <w:pStyle w:val="Normal"/>
+        <w:jc w:val="left"/>
+        <w:rPr>
+          <w:rFonts w:ascii="Droid Sans Fallback" w:hAnsi="Droid Sans Fallback"/>
+          <w:b/>
+          <w:b/>
+          <w:bCs/>
+          <w:color w:val="000000"/>
+          <w:sz w:val="28"/>
+          <w:szCs w:val="28"/>
+          <w:u w:val="none"/>
+        </w:rPr>
+      </w:pPr>
+      <w:r>
+        <w:rPr>
+          <w:rFonts w:ascii="Droid Sans Fallback" w:hAnsi="Droid Sans Fallback"/>
+          <w:b/>
+          <w:bCs/>
+          <w:color w:val="000000"/>
+          <w:sz w:val="28"/>
+          <w:szCs w:val="28"/>
+          <w:u w:val="none"/>
+        </w:rPr>
+      </w:r>
+    </w:p>
+    <w:p>
+      <w:pPr>
+        <w:pStyle w:val="Normal"/>
+        <w:jc w:val="left"/>
+        <w:rPr/>
+      </w:pPr>
+      <w:r>
+        <w:rPr>
+          <w:rFonts w:ascii="Droid Sans Fallback" w:hAnsi="Droid Sans Fallback"/>
+          <w:b/>
+          <w:bCs/>
+          <w:color w:val="000000"/>
+          <w:sz w:val="28"/>
+          <w:szCs w:val="28"/>
+          <w:u w:val="none"/>
+        </w:rPr>
+        <w:t>Would you be interested in being part of offline meeting</w:t>
+      </w:r>
+      <w:r>
+        <w:rPr>
+          <w:rFonts w:ascii="Droid Sans Fallback" w:hAnsi="Droid Sans Fallback"/>
+          <w:b/>
+          <w:bCs/>
+          <w:color w:val="000000"/>
+          <w:sz w:val="28"/>
+          <w:szCs w:val="28"/>
+          <w:u w:val="none"/>
+        </w:rPr>
+        <w:t>?</w:t>
+      </w:r>
+    </w:p>
+    <w:p>
+      <w:pPr>
+        <w:pStyle w:val="Normal"/>
+        <w:jc w:val="left"/>
+        <w:rPr>
+          <w:rFonts w:ascii="Droid Sans Fallback" w:hAnsi="Droid Sans Fallback"/>
+          <w:b/>
+          <w:b/>
+          <w:bCs/>
+          <w:color w:val="000000"/>
+          <w:sz w:val="28"/>
+          <w:szCs w:val="28"/>
+          <w:u w:val="none"/>
+        </w:rPr>
+      </w:pPr>
+      <w:r>
+        <w:rPr>
+          <w:rFonts w:ascii="Droid Sans Fallback" w:hAnsi="Droid Sans Fallback"/>
+          <w:b/>
+          <w:bCs/>
+          <w:color w:val="000000"/>
+          <w:sz w:val="28"/>
+          <w:szCs w:val="28"/>
+          <w:u w:val="none"/>
+        </w:rPr>
+      </w:r>
+    </w:p>
+    <w:p>
+      <w:pPr>
+        <w:pStyle w:val="Normal"/>
+        <w:jc w:val="left"/>
+        <w:rPr>
+          <w:rFonts w:ascii="Droid Sans Fallback" w:hAnsi="Droid Sans Fallback"/>
+          <w:b/>
+          <w:b/>
+          <w:bCs/>
+          <w:color w:val="000000"/>
+          <w:sz w:val="28"/>
+          <w:szCs w:val="28"/>
+          <w:u w:val="none"/>
+        </w:rPr>
+      </w:pPr>
+      <w:r>
+        <w:rPr>
+          <w:rFonts w:ascii="Droid Sans Fallback" w:hAnsi="Droid Sans Fallback"/>
+          <w:b/>
+          <w:bCs/>
+          <w:color w:val="000000"/>
+          <w:sz w:val="28"/>
+          <w:szCs w:val="28"/>
+          <w:u w:val="none"/>
+        </w:rPr>
+      </w:r>
+    </w:p>
+    <w:p>
+      <w:pPr>
+        <w:pStyle w:val="Normal"/>
+        <w:jc w:val="left"/>
+        <w:rPr>
+          <w:rFonts w:ascii="Droid Sans Fallback" w:hAnsi="Droid Sans Fallback"/>
+          <w:b/>
+          <w:b/>
+          <w:bCs/>
+          <w:color w:val="000000"/>
+          <w:sz w:val="28"/>
+          <w:szCs w:val="28"/>
+          <w:u w:val="none"/>
+        </w:rPr>
+      </w:pPr>
+      <w:r>
+        <w:rPr>
+          <w:rFonts w:ascii="Droid Sans Fallback" w:hAnsi="Droid Sans Fallback"/>
+          <w:b/>
+          <w:bCs/>
+          <w:color w:val="000000"/>
+          <w:sz w:val="28"/>
+          <w:szCs w:val="28"/>
+          <w:u w:val="none"/>
+        </w:rPr>
+      </w:r>
+    </w:p>
+    <w:p>
+      <w:pPr>
+        <w:pStyle w:val="Normal"/>
+        <w:jc w:val="left"/>
+        <w:rPr>
+          <w:rFonts w:ascii="Droid Sans Fallback" w:hAnsi="Droid Sans Fallback"/>
+          <w:b/>
+          <w:b/>
+          <w:bCs/>
+          <w:color w:val="000000"/>
+          <w:sz w:val="28"/>
+          <w:szCs w:val="28"/>
+          <w:u w:val="none"/>
+        </w:rPr>
+      </w:pPr>
+      <w:r>
+        <w:rPr>
+          <w:rFonts w:ascii="Droid Sans Fallback" w:hAnsi="Droid Sans Fallback"/>
+          <w:b/>
+          <w:bCs/>
+          <w:color w:val="000000"/>
+          <w:sz w:val="28"/>
+          <w:szCs w:val="28"/>
+          <w:u w:val="none"/>
+        </w:rPr>
+      </w:r>
+    </w:p>
+    <w:p>
+      <w:pPr>
+        <w:pStyle w:val="Normal"/>
+        <w:jc w:val="left"/>
+        <w:rPr>
+          <w:rFonts w:ascii="Droid Sans Fallback" w:hAnsi="Droid Sans Fallback"/>
+          <w:b/>
+          <w:b/>
+          <w:bCs/>
+          <w:color w:val="000000"/>
+          <w:sz w:val="28"/>
+          <w:szCs w:val="28"/>
+          <w:u w:val="none"/>
+        </w:rPr>
+      </w:pPr>
+      <w:r>
+        <w:rPr>
+          <w:rFonts w:ascii="Droid Sans Fallback" w:hAnsi="Droid Sans Fallback"/>
+          <w:b/>
+          <w:bCs/>
+          <w:color w:val="000000"/>
+          <w:sz w:val="28"/>
+          <w:szCs w:val="28"/>
+          <w:u w:val="none"/>
+        </w:rPr>
+      </w:r>
+    </w:p>
+    <w:p>
+      <w:pPr>
+        <w:pStyle w:val="Normal"/>
+        <w:jc w:val="left"/>
+        <w:rPr>
+          <w:rFonts w:ascii="Droid Sans Fallback" w:hAnsi="Droid Sans Fallback"/>
+          <w:b/>
+          <w:b/>
+          <w:bCs/>
+          <w:color w:val="000000"/>
+          <w:sz w:val="28"/>
+          <w:szCs w:val="28"/>
+          <w:u w:val="none"/>
+        </w:rPr>
+      </w:pPr>
+      <w:r>
+        <w:rPr>
+          <w:rFonts w:ascii="Droid Sans Fallback" w:hAnsi="Droid Sans Fallback"/>
+          <w:b/>
+          <w:bCs/>
+          <w:color w:val="000000"/>
+          <w:sz w:val="28"/>
+          <w:szCs w:val="28"/>
+          <w:u w:val="none"/>
+        </w:rPr>
+      </w:r>
+    </w:p>
+    <w:p>
+      <w:pPr>
+        <w:pStyle w:val="Normal"/>
+        <w:jc w:val="left"/>
+        <w:rPr/>
+      </w:pPr>
+      <w:r>
+        <w:rPr>
+          <w:rFonts w:ascii="Droid Sans Fallback" w:hAnsi="Droid Sans Fallback"/>
+          <w:b/>
+          <w:bCs/>
+          <w:color w:val="000000"/>
+          <w:sz w:val="28"/>
+          <w:szCs w:val="28"/>
+          <w:u w:val="none"/>
+        </w:rPr>
+        <w:t>What interest</w:t>
+      </w:r>
+      <w:r>
+        <w:rPr>
+          <w:rFonts w:ascii="Droid Sans Fallback" w:hAnsi="Droid Sans Fallback"/>
+          <w:b/>
+          <w:bCs/>
+          <w:color w:val="000000"/>
+          <w:sz w:val="28"/>
+          <w:szCs w:val="28"/>
+          <w:u w:val="none"/>
+        </w:rPr>
+        <w:t>s</w:t>
+      </w:r>
+      <w:r>
+        <w:rPr>
+          <w:rFonts w:ascii="Droid Sans Fallback" w:hAnsi="Droid Sans Fallback"/>
+          <w:b/>
+          <w:bCs/>
+          <w:color w:val="000000"/>
+          <w:sz w:val="28"/>
+          <w:szCs w:val="28"/>
+          <w:u w:val="none"/>
+        </w:rPr>
+        <w:t xml:space="preserve"> </w:t>
+      </w:r>
+      <w:r>
+        <w:rPr>
+          <w:rFonts w:ascii="Droid Sans Fallback" w:hAnsi="Droid Sans Fallback"/>
+          <w:b/>
+          <w:bCs/>
+          <w:color w:val="000000"/>
+          <w:sz w:val="28"/>
+          <w:szCs w:val="28"/>
+          <w:u w:val="none"/>
+        </w:rPr>
+        <w:t xml:space="preserve">you </w:t>
+      </w:r>
+      <w:r>
+        <w:rPr>
+          <w:rFonts w:ascii="Droid Sans Fallback" w:hAnsi="Droid Sans Fallback"/>
+          <w:b/>
+          <w:bCs/>
+          <w:color w:val="000000"/>
+          <w:sz w:val="28"/>
+          <w:szCs w:val="28"/>
+          <w:u w:val="none"/>
+        </w:rPr>
+        <w:t>in computer science/programming?</w:t>
       </w:r>
     </w:p>
     <w:p>
@@ -1023,34 +1080,17 @@
       <w:pPr>
         <w:pStyle w:val="Normal"/>
         <w:jc w:val="right"/>
-        <w:rPr>
-          <w:b/>
+        <w:rPr/>
+      </w:pPr>
+      <w:r>
+        <w:rPr>
           <w:b/>
           <w:bCs/>
           <w:color w:val="999999"/>
           <w:sz w:val="20"/>
           <w:szCs w:val="20"/>
         </w:rPr>
-      </w:pPr>
-      <w:r>
-        <w:rPr>
-          <w:b/>
-          <w:bCs/>
-          <w:color w:val="999999"/>
-          <w:sz w:val="20"/>
-          <w:szCs w:val="20"/>
-        </w:rPr>
-        <w:t>*</w:t>
-      </w:r>
-      <w:r>
-        <w:rPr>
-          <w:b/>
-          <w:bCs/>
-          <w:color w:val="999999"/>
-          <w:sz w:val="20"/>
-          <w:szCs w:val="20"/>
-        </w:rPr>
-        <w:t>Send this application to coder-bts@chargus.site</w:t>
+        <w:t>*Send this application to coder-bts@chargus.site</w:t>
       </w:r>
     </w:p>
     <w:sectPr>
@@ -1072,6 +1112,7 @@
     <w:rPrDefault>
       <w:rPr>
         <w:rFonts w:ascii="Liberation Serif" w:hAnsi="Liberation Serif" w:eastAsia="Noto Sans CJK SC Regular" w:cs="Noto Sans CJK SC Regular"/>
+        <w:sz w:val="20"/>
         <w:szCs w:val="24"/>
         <w:lang w:val="en-US" w:eastAsia="zh-CN" w:bidi="hi-IN"/>
       </w:rPr>

</xml_diff>